<commit_message>
friday review session files  updated and monday morning files created
</commit_message>
<xml_diff>
--- a/week10/Day5/ReviewDesignPatterns/Design Pattern Review Worksheet - Blank.docx
+++ b/week10/Day5/ReviewDesignPatterns/Design Pattern Review Worksheet - Blank.docx
@@ -19,7 +19,6 @@
       </w:r>
     </w:p>
     <w:p>
-      <w:proofErr w:type="gramStart"/>
       <w:r>
         <w:t xml:space="preserve">A </w:t>
       </w:r>
@@ -28,24 +27,16 @@
           <w:i/>
           <w:iCs/>
         </w:rPr>
-        <w:t>design</w:t>
-      </w:r>
-      <w:proofErr w:type="gramEnd"/>
-      <w:r>
-        <w:rPr>
-          <w:i/>
-          <w:iCs/>
-        </w:rPr>
-        <w:t xml:space="preserve"> principle</w:t>
-      </w:r>
-      <w:r>
-        <w:t xml:space="preserve"> is </w:t>
-      </w:r>
-      <w:r>
-        <w:t>_______________________________________________________________________</w:t>
-      </w:r>
-      <w:r>
-        <w:t>. In general, following good design principles leads to:</w:t>
+        <w:t>design principle</w:t>
+      </w:r>
+      <w:r>
+        <w:t xml:space="preserve"> is</w:t>
+      </w:r>
+      <w:r>
+        <w:t xml:space="preserve"> a best practice or established idea for facilitating the software design process. </w:t>
+      </w:r>
+      <w:r>
+        <w:t xml:space="preserve"> In general, following good design principles leads to:</w:t>
       </w:r>
     </w:p>
     <w:p>
@@ -60,7 +51,7 @@
         <w:t xml:space="preserve">More </w:t>
       </w:r>
       <w:r>
-        <w:t>_____</w:t>
+        <w:t>logical</w:t>
       </w:r>
       <w:r>
         <w:t xml:space="preserve"> code</w:t>
@@ -78,7 +69,7 @@
         <w:t xml:space="preserve">Code that is easier </w:t>
       </w:r>
       <w:r>
-        <w:t>_________</w:t>
+        <w:t>to understand (readable)</w:t>
       </w:r>
     </w:p>
     <w:p>
@@ -93,7 +84,7 @@
         <w:t xml:space="preserve">Classes that are easier to </w:t>
       </w:r>
       <w:r>
-        <w:t>___________________</w:t>
+        <w:t>reuse</w:t>
       </w:r>
     </w:p>
     <w:p>
@@ -108,16 +99,14 @@
         <w:t xml:space="preserve">Code that is easier to </w:t>
       </w:r>
       <w:r>
-        <w:t xml:space="preserve">_________ </w:t>
-      </w:r>
-      <w:r>
-        <w:t xml:space="preserve">and that adapts more readily to changes in the application </w:t>
-      </w:r>
-      <w:proofErr w:type="gramStart"/>
-      <w:r>
-        <w:t>requirements</w:t>
-      </w:r>
-      <w:proofErr w:type="gramEnd"/>
+        <w:t>maintain</w:t>
+      </w:r>
+      <w:r>
+        <w:t xml:space="preserve"> </w:t>
+      </w:r>
+      <w:r>
+        <w:t>and that adapts more readily to changes in the application requirements</w:t>
+      </w:r>
     </w:p>
     <w:p>
       <w:pPr>
@@ -142,34 +131,31 @@
         <w:t xml:space="preserve">is the idea of combining </w:t>
       </w:r>
       <w:r>
-        <w:t>____________</w:t>
+        <w:t>properties and methods (state and behavior)</w:t>
       </w:r>
       <w:r>
         <w:t xml:space="preserve"> in a class such that the methods operate on the data, as opposed to the users of the class accessing the fields directly. In Java, it is commonly implemented with </w:t>
       </w:r>
       <w:r>
-        <w:t>________</w:t>
+        <w:t>private</w:t>
       </w:r>
       <w:r>
         <w:t xml:space="preserve"> instance members that have </w:t>
       </w:r>
       <w:r>
-        <w:t xml:space="preserve">______       </w:t>
+        <w:t>public</w:t>
       </w:r>
       <w:r>
         <w:t xml:space="preserve"> methods to retrieve or modify the data, commonly referred to as </w:t>
       </w:r>
       <w:r>
-        <w:t>_________</w:t>
+        <w:t>getters</w:t>
       </w:r>
       <w:r>
         <w:t xml:space="preserve"> and </w:t>
       </w:r>
       <w:r>
-        <w:t>___________</w:t>
-      </w:r>
-      <w:r>
-        <w:t>.</w:t>
+        <w:t>setters.</w:t>
       </w:r>
     </w:p>
     <w:p>
@@ -201,7 +187,7 @@
           <w:i/>
           <w:iCs/>
         </w:rPr>
-        <w:t>____</w:t>
+        <w:t>is-a</w:t>
       </w:r>
       <w:r>
         <w:rPr>
@@ -223,13 +209,13 @@
         <w:t xml:space="preserve">The </w:t>
       </w:r>
       <w:r>
-        <w:t>____</w:t>
+        <w:t>Is=a</w:t>
       </w:r>
       <w:r>
         <w:t xml:space="preserve"> relationship is also known as the </w:t>
       </w:r>
       <w:r>
-        <w:t>_______</w:t>
+        <w:t>inheritance</w:t>
       </w:r>
       <w:r>
         <w:t xml:space="preserve"> test.</w:t>
@@ -252,13 +238,13 @@
         <mc:AlternateContent>
           <mc:Choice Requires="wps">
             <w:drawing>
-              <wp:anchor distT="0" distB="0" distL="114300" distR="114300" simplePos="0" relativeHeight="251659264" behindDoc="0" locked="0" layoutInCell="1" allowOverlap="1" wp14:anchorId="5CB4543E" wp14:editId="49B6D74B">
+              <wp:anchor distT="0" distB="0" distL="114300" distR="114300" simplePos="0" relativeHeight="251659264" behindDoc="0" locked="0" layoutInCell="1" allowOverlap="1" wp14:anchorId="5CB4543E" wp14:editId="7D966F7F">
                 <wp:simplePos x="0" y="0"/>
                 <wp:positionH relativeFrom="column">
-                  <wp:posOffset>1990725</wp:posOffset>
+                  <wp:posOffset>1943100</wp:posOffset>
                 </wp:positionH>
                 <wp:positionV relativeFrom="paragraph">
-                  <wp:posOffset>361315</wp:posOffset>
+                  <wp:posOffset>504190</wp:posOffset>
                 </wp:positionV>
                 <wp:extent cx="533400" cy="514350"/>
                 <wp:effectExtent l="0" t="0" r="19050" b="19050"/>
@@ -319,7 +305,7 @@
           </mc:Choice>
           <mc:Fallback>
             <w:pict>
-              <v:oval w14:anchorId="5CB4543E" id="Oval 1" o:spid="_x0000_s1026" style="position:absolute;margin-left:156.75pt;margin-top:28.45pt;width:42pt;height:40.5pt;z-index:251659264;visibility:visible;mso-wrap-style:square;mso-wrap-distance-left:9pt;mso-wrap-distance-top:0;mso-wrap-distance-right:9pt;mso-wrap-distance-bottom:0;mso-position-horizontal:absolute;mso-position-horizontal-relative:text;mso-position-vertical:absolute;mso-position-vertical-relative:text;v-text-anchor:middle" o:gfxdata="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" fillcolor="white [3201]" strokecolor="#156082 [3204]" strokeweight="1pt">
+              <v:oval w14:anchorId="5CB4543E" id="Oval 1" o:spid="_x0000_s1026" style="position:absolute;margin-left:153pt;margin-top:39.7pt;width:42pt;height:40.5pt;z-index:251659264;visibility:visible;mso-wrap-style:square;mso-wrap-distance-left:9pt;mso-wrap-distance-top:0;mso-wrap-distance-right:9pt;mso-wrap-distance-bottom:0;mso-position-horizontal:absolute;mso-position-horizontal-relative:text;mso-position-vertical:absolute;mso-position-vertical-relative:text;v-text-anchor:middle" o:gfxdata="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" fillcolor="white [3201]" strokecolor="#156082 [3204]" strokeweight="1pt">
                 <v:stroke joinstyle="miter"/>
                 <v:textbox>
                   <w:txbxContent>
@@ -343,7 +329,7 @@
         <w:t xml:space="preserve">The fundamental result of the </w:t>
       </w:r>
       <w:r>
-        <w:t>____</w:t>
+        <w:t>is-a</w:t>
       </w:r>
       <w:r>
         <w:t xml:space="preserve"> princip</w:t>
@@ -364,28 +350,25 @@
         <w:t xml:space="preserve"> A, then any instance of B can be treated like </w:t>
       </w:r>
       <w:r>
-        <w:t>_________</w:t>
-      </w:r>
-      <w:r>
-        <w:t xml:space="preserve">. This holds true for a </w:t>
-      </w:r>
-      <w:r>
-        <w:t>_______________</w:t>
-      </w:r>
-      <w:r>
-        <w:t xml:space="preserve">, be it a direct </w:t>
-      </w:r>
-      <w:r>
-        <w:t>_________</w:t>
+        <w:t>an instance of A.</w:t>
+      </w:r>
+      <w:r>
+        <w:t xml:space="preserve"> This holds true for a </w:t>
+      </w:r>
+      <w:r>
+        <w:t>child that is a decendent of a superclass,</w:t>
+      </w:r>
+      <w:r>
+        <w:t xml:space="preserve"> be it a direct </w:t>
+      </w:r>
+      <w:r>
+        <w:t xml:space="preserve">child </w:t>
       </w:r>
       <w:r>
         <w:t xml:space="preserve"> or a distant </w:t>
       </w:r>
       <w:r>
-        <w:t>________</w:t>
-      </w:r>
-      <w:r>
-        <w:t>.</w:t>
+        <w:t>descendant child.</w:t>
       </w:r>
     </w:p>
     <w:p>
@@ -448,7 +431,7 @@
           </mc:Choice>
           <mc:Fallback>
             <w:pict>
-              <v:shapetype w14:anchorId="6560A7B2" id="_x0000_t32" coordsize="21600,21600" o:spt="32" o:oned="t" path="m,l21600,21600e" filled="f">
+              <v:shapetype w14:anchorId="2B63BF5C" id="_x0000_t32" coordsize="21600,21600" o:spt="32" o:oned="t" path="m,l21600,21600e" filled="f">
                 <v:path arrowok="t" fillok="f" o:connecttype="none"/>
                 <o:lock v:ext="edit" shapetype="t"/>
               </v:shapetype>
@@ -570,17 +553,8 @@
           <w:b/>
           <w:bCs/>
         </w:rPr>
-        <w:t xml:space="preserve">Using </w:t>
-      </w:r>
-      <w:proofErr w:type="spellStart"/>
-      <w:r>
-        <w:rPr>
-          <w:b/>
-          <w:bCs/>
-        </w:rPr>
-        <w:t>instanceof</w:t>
-      </w:r>
-      <w:proofErr w:type="spellEnd"/>
+        <w:t>Using instanceof</w:t>
+      </w:r>
     </w:p>
     <w:p>
       <w:r>
@@ -590,39 +564,25 @@
         <w:rPr>
           <w:rFonts w:ascii="Consolas" w:hAnsi="Consolas"/>
         </w:rPr>
-        <w:t xml:space="preserve">obj1 </w:t>
-      </w:r>
-      <w:proofErr w:type="spellStart"/>
-      <w:r>
-        <w:rPr>
-          <w:rFonts w:ascii="Consolas" w:hAnsi="Consolas"/>
-        </w:rPr>
-        <w:t>instanceof</w:t>
-      </w:r>
-      <w:proofErr w:type="spellEnd"/>
-      <w:r>
-        <w:rPr>
-          <w:rFonts w:ascii="Consolas" w:hAnsi="Consolas"/>
-        </w:rPr>
-        <w:t xml:space="preserve"> A</w:t>
+        <w:t>obj1 instanceof A</w:t>
       </w:r>
       <w:r>
         <w:t xml:space="preserve">, the expression returns true if the reference obj1 is </w:t>
       </w:r>
       <w:r>
-        <w:t>__________</w:t>
+        <w:t>instance</w:t>
       </w:r>
       <w:r>
         <w:t xml:space="preserve"> of the class A, a </w:t>
       </w:r>
       <w:r>
-        <w:t>_________</w:t>
+        <w:t>subclass</w:t>
       </w:r>
       <w:r>
         <w:t xml:space="preserve"> of A, or a class that </w:t>
       </w:r>
       <w:r>
-        <w:t>_______</w:t>
+        <w:t>implements</w:t>
       </w:r>
       <w:r>
         <w:t xml:space="preserve"> the A interface.</w:t>
@@ -639,721 +599,534 @@
         <w:t xml:space="preserve">compile if they are </w:t>
       </w:r>
       <w:r>
-        <w:t>___________________</w:t>
-      </w:r>
-      <w:r>
-        <w:t xml:space="preserve">. For </w:t>
-      </w:r>
-      <w:proofErr w:type="gramStart"/>
-      <w:r>
-        <w:t>example</w:t>
-      </w:r>
-      <w:proofErr w:type="gramEnd"/>
-      <w:r>
-        <w:t xml:space="preserve"> given classes:</w:t>
+        <w:t>completely unrelated types.</w:t>
+      </w:r>
+      <w:r>
+        <w:t xml:space="preserve"> For example given classes:</w:t>
       </w:r>
     </w:p>
     <w:p>
       <w:r>
         <w:t xml:space="preserve">class </w:t>
-      </w:r>
-      <w:proofErr w:type="spellStart"/>
-      <w:r>
-        <w:t>HeavyAnimal</w:t>
-      </w:r>
-      <w:proofErr w:type="spellEnd"/>
-      <w:r>
-        <w:t xml:space="preserve"> { } class Hippo extends </w:t>
-      </w:r>
-      <w:proofErr w:type="spellStart"/>
-      <w:r>
-        <w:t>HeavyAnimal</w:t>
-      </w:r>
-      <w:proofErr w:type="spellEnd"/>
-      <w:r>
-        <w:t xml:space="preserve"> { } class Elephant extends </w:t>
-      </w:r>
-      <w:proofErr w:type="spellStart"/>
-      <w:r>
-        <w:t>HeavyAnimal</w:t>
-      </w:r>
-      <w:proofErr w:type="spellEnd"/>
-      <w:r>
-        <w:t xml:space="preserve"> { }</w:t>
-      </w:r>
-    </w:p>
-    <w:p/>
-    <w:p>
-      <w:r>
-        <w:lastRenderedPageBreak/>
-        <w:t>The below code is allowed,</w:t>
-      </w:r>
-    </w:p>
-    <w:p>
-      <w:pPr>
-        <w:ind w:firstLine="720"/>
-      </w:pPr>
-      <w:proofErr w:type="spellStart"/>
-      <w:r>
-        <w:t>HeavyAnimal</w:t>
-      </w:r>
-      <w:proofErr w:type="spellEnd"/>
-      <w:r>
-        <w:t xml:space="preserve"> </w:t>
-      </w:r>
-      <w:proofErr w:type="spellStart"/>
-      <w:r>
-        <w:t>hipp</w:t>
-      </w:r>
-      <w:proofErr w:type="spellEnd"/>
-      <w:r>
-        <w:t xml:space="preserve"> = new Hippo();</w:t>
-      </w:r>
-    </w:p>
-    <w:p>
-      <w:pPr>
-        <w:ind w:firstLine="720"/>
-      </w:pPr>
-      <w:r>
-        <w:t xml:space="preserve">Boolean b1 = hippo </w:t>
-      </w:r>
-      <w:proofErr w:type="spellStart"/>
-      <w:r>
-        <w:t>instanceof</w:t>
-      </w:r>
-      <w:proofErr w:type="spellEnd"/>
-      <w:r>
-        <w:t xml:space="preserve"> Hippo; // true</w:t>
-      </w:r>
-    </w:p>
-    <w:p>
-      <w:pPr>
-        <w:ind w:firstLine="720"/>
-      </w:pPr>
-      <w:r>
-        <w:t xml:space="preserve">Boolean b2 = hippo </w:t>
-      </w:r>
-      <w:proofErr w:type="spellStart"/>
-      <w:r>
-        <w:t>instanceof</w:t>
-      </w:r>
-      <w:proofErr w:type="spellEnd"/>
-      <w:r>
-        <w:t xml:space="preserve"> </w:t>
-      </w:r>
-      <w:proofErr w:type="spellStart"/>
-      <w:r>
-        <w:t>HeavyAnimal</w:t>
-      </w:r>
-      <w:proofErr w:type="spellEnd"/>
-      <w:r>
-        <w:t xml:space="preserve"> // true</w:t>
-      </w:r>
-    </w:p>
-    <w:p>
-      <w:pPr>
-        <w:ind w:firstLine="720"/>
-      </w:pPr>
-      <w:r>
-        <w:t xml:space="preserve">Boolean b3 = hippo </w:t>
-      </w:r>
-      <w:proofErr w:type="spellStart"/>
-      <w:r>
-        <w:t>instanceof</w:t>
-      </w:r>
-      <w:proofErr w:type="spellEnd"/>
-      <w:r>
-        <w:t xml:space="preserve"> Elephant; // false</w:t>
-      </w:r>
-    </w:p>
-    <w:p>
-      <w:r>
-        <w:t xml:space="preserve">However, the below code will not </w:t>
-      </w:r>
-      <w:proofErr w:type="gramStart"/>
-      <w:r>
-        <w:t>compile</w:t>
-      </w:r>
-      <w:proofErr w:type="gramEnd"/>
-      <w:r>
-        <w:t>.</w:t>
-      </w:r>
-    </w:p>
-    <w:p>
-      <w:pPr>
-        <w:ind w:firstLine="720"/>
-      </w:pPr>
-      <w:proofErr w:type="spellStart"/>
-      <w:r>
-        <w:t>HeavyAnimal</w:t>
-      </w:r>
-      <w:proofErr w:type="spellEnd"/>
-      <w:r>
-        <w:t xml:space="preserve"> hippo = new Hippo()</w:t>
-      </w:r>
-    </w:p>
-    <w:p>
-      <w:pPr>
-        <w:ind w:firstLine="720"/>
-      </w:pPr>
-      <w:r>
-        <w:t xml:space="preserve">Boolean b4 = hippo </w:t>
-      </w:r>
-      <w:proofErr w:type="spellStart"/>
-      <w:r>
-        <w:t>instanceof</w:t>
-      </w:r>
-      <w:proofErr w:type="spellEnd"/>
-      <w:r>
-        <w:t xml:space="preserve"> Number; // compiler error</w:t>
-      </w:r>
-    </w:p>
-    <w:p>
-      <w:pPr>
-        <w:pStyle w:val="Heading2"/>
-      </w:pPr>
-      <w:r>
-        <w:t>Using Composition</w:t>
-      </w:r>
-    </w:p>
-    <w:p>
-      <w:r>
-        <w:t xml:space="preserve">In object-oriented design, we </w:t>
-      </w:r>
-      <w:r>
-        <w:t xml:space="preserve">refer to object composition as the property of constructing a class using </w:t>
-      </w:r>
-      <w:r>
-        <w:t>____________</w:t>
-      </w:r>
-      <w:r>
-        <w:t xml:space="preserve"> to other classes </w:t>
-      </w:r>
-      <w:proofErr w:type="gramStart"/>
-      <w:r>
-        <w:t>in order to</w:t>
-      </w:r>
-      <w:proofErr w:type="gramEnd"/>
-      <w:r>
-        <w:t xml:space="preserve"> </w:t>
-      </w:r>
-      <w:r>
-        <w:t>__________________</w:t>
-      </w:r>
-      <w:r>
-        <w:t xml:space="preserve">. In particular, the class contains the other classes in the </w:t>
-      </w:r>
-      <w:r>
-        <w:t>_______</w:t>
-      </w:r>
-      <w:r>
-        <w:t xml:space="preserve"> </w:t>
-      </w:r>
-      <w:r>
-        <w:t>sense</w:t>
-      </w:r>
-      <w:r>
-        <w:t xml:space="preserve"> and may </w:t>
-      </w:r>
-      <w:r>
-        <w:t>_________</w:t>
-      </w:r>
-      <w:r>
-        <w:t xml:space="preserve"> methods to the other classes.</w:t>
-      </w:r>
-    </w:p>
-    <w:p>
-      <w:r>
-        <w:t xml:space="preserve">Object composition should be thought of as an alternative to </w:t>
-      </w:r>
-      <w:r>
-        <w:t>____________</w:t>
-      </w:r>
-      <w:r>
-        <w:t xml:space="preserve"> and is often used to simulate polymorphic behavior that cannot be achieved via </w:t>
-      </w:r>
-      <w:r>
-        <w:t>______________</w:t>
-      </w:r>
-      <w:r>
-        <w:t>. For example, imagine that we have the following two classes:</w:t>
-      </w:r>
-    </w:p>
-    <w:p>
-      <w:r>
-        <w:t>public class Flippers {</w:t>
-      </w:r>
-    </w:p>
-    <w:p>
-      <w:r>
-        <w:t xml:space="preserve">    public void flap() {</w:t>
-      </w:r>
-    </w:p>
-    <w:p>
-      <w:r>
-        <w:t xml:space="preserve">        </w:t>
-      </w:r>
-      <w:proofErr w:type="spellStart"/>
-      <w:r>
-        <w:t>System.out.println</w:t>
-      </w:r>
-      <w:proofErr w:type="spellEnd"/>
-      <w:r>
-        <w:t>(“Flap flap”);</w:t>
-      </w:r>
-    </w:p>
-    <w:p>
-      <w:r>
-        <w:t xml:space="preserve">    }</w:t>
-      </w:r>
-    </w:p>
-    <w:p>
-      <w:r>
-        <w:t xml:space="preserve">} </w:t>
-      </w:r>
-    </w:p>
-    <w:p>
-      <w:r>
-        <w:t xml:space="preserve">public class </w:t>
-      </w:r>
-      <w:proofErr w:type="spellStart"/>
-      <w:r>
-        <w:t>WebbedFeet</w:t>
-      </w:r>
-      <w:proofErr w:type="spellEnd"/>
-      <w:r>
-        <w:t xml:space="preserve"> {</w:t>
-      </w:r>
-    </w:p>
-    <w:p>
-      <w:r>
-        <w:t xml:space="preserve">    public void kick {</w:t>
-      </w:r>
-    </w:p>
-    <w:p>
-      <w:r>
-        <w:t xml:space="preserve">      </w:t>
-      </w:r>
-      <w:proofErr w:type="spellStart"/>
-      <w:r>
-        <w:t>System.out.println</w:t>
-      </w:r>
-      <w:proofErr w:type="spellEnd"/>
-      <w:r>
-        <w:t>(“kick kick”);</w:t>
-      </w:r>
-    </w:p>
-    <w:p>
-      <w:r>
-        <w:t xml:space="preserve">   }</w:t>
-      </w:r>
-    </w:p>
-    <w:p>
-      <w:r>
-        <w:t>}</w:t>
-      </w:r>
-    </w:p>
-    <w:p>
-      <w:r>
-        <w:t xml:space="preserve">Trying to relate these objects using inheritance does not make sense, as </w:t>
-      </w:r>
-      <w:proofErr w:type="spellStart"/>
-      <w:r>
-        <w:t>WebbedFeet</w:t>
-      </w:r>
-      <w:proofErr w:type="spellEnd"/>
-      <w:r>
-        <w:t xml:space="preserve"> are not the same as Flippers. Instead, we can compose a new class that contains </w:t>
-      </w:r>
-      <w:proofErr w:type="gramStart"/>
-      <w:r>
-        <w:t>both of these</w:t>
-      </w:r>
-      <w:proofErr w:type="gramEnd"/>
-      <w:r>
-        <w:t xml:space="preserve"> objects and delegates its methods to them, such as in the following code:</w:t>
-      </w:r>
-    </w:p>
-    <w:p>
-      <w:pPr>
-        <w:rPr>
-          <w:rFonts w:ascii="Consolas" w:hAnsi="Consolas"/>
-        </w:rPr>
-      </w:pPr>
-      <w:r>
-        <w:rPr>
-          <w:rFonts w:ascii="Consolas" w:hAnsi="Consolas"/>
-        </w:rPr>
-        <w:t>p</w:t>
-      </w:r>
-      <w:r>
-        <w:rPr>
-          <w:rFonts w:ascii="Consolas" w:hAnsi="Consolas"/>
-        </w:rPr>
-        <w:t>ublic class Penguin {</w:t>
-      </w:r>
-    </w:p>
-    <w:p>
-      <w:pPr>
-        <w:rPr>
-          <w:rFonts w:ascii="Consolas" w:hAnsi="Consolas"/>
-        </w:rPr>
-      </w:pPr>
-      <w:r>
-        <w:rPr>
-          <w:rFonts w:ascii="Consolas" w:hAnsi="Consolas"/>
-        </w:rPr>
-        <w:t xml:space="preserve">    </w:t>
-      </w:r>
-      <w:r>
-        <w:rPr>
-          <w:rFonts w:ascii="Consolas" w:hAnsi="Consolas"/>
-        </w:rPr>
-        <w:t>p</w:t>
-      </w:r>
-      <w:r>
-        <w:rPr>
-          <w:rFonts w:ascii="Consolas" w:hAnsi="Consolas"/>
-        </w:rPr>
-        <w:t xml:space="preserve">rivate final Flippers </w:t>
-      </w:r>
-      <w:proofErr w:type="spellStart"/>
-      <w:r>
-        <w:rPr>
-          <w:rFonts w:ascii="Consolas" w:hAnsi="Consolas"/>
-        </w:rPr>
-        <w:t>flippers</w:t>
-      </w:r>
-      <w:proofErr w:type="spellEnd"/>
-    </w:p>
-    <w:p>
-      <w:pPr>
-        <w:rPr>
-          <w:rFonts w:ascii="Consolas" w:hAnsi="Consolas"/>
-        </w:rPr>
-      </w:pPr>
-      <w:r>
-        <w:rPr>
-          <w:rFonts w:ascii="Consolas" w:hAnsi="Consolas"/>
-        </w:rPr>
-        <w:t xml:space="preserve">    private final </w:t>
-      </w:r>
-      <w:proofErr w:type="spellStart"/>
-      <w:r>
-        <w:rPr>
-          <w:rFonts w:ascii="Consolas" w:hAnsi="Consolas"/>
-        </w:rPr>
-        <w:t>WebbedFeet</w:t>
-      </w:r>
-      <w:proofErr w:type="spellEnd"/>
-      <w:r>
-        <w:rPr>
-          <w:rFonts w:ascii="Consolas" w:hAnsi="Consolas"/>
-        </w:rPr>
-        <w:t xml:space="preserve"> </w:t>
-      </w:r>
-      <w:proofErr w:type="spellStart"/>
-      <w:r>
-        <w:rPr>
-          <w:rFonts w:ascii="Consolas" w:hAnsi="Consolas"/>
-        </w:rPr>
-        <w:t>webbedFeet</w:t>
-      </w:r>
-      <w:proofErr w:type="spellEnd"/>
-      <w:r>
-        <w:rPr>
-          <w:rFonts w:ascii="Consolas" w:hAnsi="Consolas"/>
-        </w:rPr>
-        <w:t>;</w:t>
-      </w:r>
-    </w:p>
-    <w:p>
-      <w:pPr>
-        <w:rPr>
-          <w:rFonts w:ascii="Consolas" w:hAnsi="Consolas"/>
-        </w:rPr>
-      </w:pPr>
-      <w:r>
-        <w:rPr>
-          <w:rFonts w:ascii="Consolas" w:hAnsi="Consolas"/>
-        </w:rPr>
-        <w:lastRenderedPageBreak/>
-        <w:t xml:space="preserve">    public Penguin() {</w:t>
-      </w:r>
-    </w:p>
-    <w:p>
-      <w:pPr>
-        <w:rPr>
-          <w:rFonts w:ascii="Consolas" w:hAnsi="Consolas"/>
-        </w:rPr>
-      </w:pPr>
-      <w:r>
-        <w:rPr>
-          <w:rFonts w:ascii="Consolas" w:hAnsi="Consolas"/>
-        </w:rPr>
-        <w:t xml:space="preserve">      </w:t>
-      </w:r>
-      <w:proofErr w:type="spellStart"/>
-      <w:r>
-        <w:rPr>
-          <w:rFonts w:ascii="Consolas" w:hAnsi="Consolas"/>
-        </w:rPr>
-        <w:t>this.flippers</w:t>
-      </w:r>
-      <w:proofErr w:type="spellEnd"/>
-      <w:r>
-        <w:rPr>
-          <w:rFonts w:ascii="Consolas" w:hAnsi="Consolas"/>
-        </w:rPr>
-        <w:t xml:space="preserve"> = new Flippers();</w:t>
-      </w:r>
-    </w:p>
-    <w:p>
-      <w:pPr>
-        <w:rPr>
-          <w:rFonts w:ascii="Consolas" w:hAnsi="Consolas"/>
-        </w:rPr>
-      </w:pPr>
-      <w:r>
-        <w:rPr>
-          <w:rFonts w:ascii="Consolas" w:hAnsi="Consolas"/>
-        </w:rPr>
-        <w:t xml:space="preserve">      </w:t>
-      </w:r>
-      <w:proofErr w:type="spellStart"/>
-      <w:r>
-        <w:rPr>
-          <w:rFonts w:ascii="Consolas" w:hAnsi="Consolas"/>
-        </w:rPr>
-        <w:t>this.webbedFeet</w:t>
-      </w:r>
-      <w:proofErr w:type="spellEnd"/>
-      <w:r>
-        <w:rPr>
-          <w:rFonts w:ascii="Consolas" w:hAnsi="Consolas"/>
-        </w:rPr>
-        <w:t xml:space="preserve"> = new </w:t>
-      </w:r>
-      <w:proofErr w:type="spellStart"/>
-      <w:r>
-        <w:rPr>
-          <w:rFonts w:ascii="Consolas" w:hAnsi="Consolas"/>
-        </w:rPr>
-        <w:t>WebbedFeet</w:t>
-      </w:r>
-      <w:proofErr w:type="spellEnd"/>
-      <w:r>
-        <w:rPr>
-          <w:rFonts w:ascii="Consolas" w:hAnsi="Consolas"/>
-        </w:rPr>
-        <w:t>();</w:t>
-      </w:r>
-    </w:p>
-    <w:p>
-      <w:pPr>
-        <w:rPr>
-          <w:rFonts w:ascii="Consolas" w:hAnsi="Consolas"/>
-        </w:rPr>
-      </w:pPr>
-      <w:r>
-        <w:rPr>
-          <w:rFonts w:ascii="Consolas" w:hAnsi="Consolas"/>
-        </w:rPr>
-        <w:t xml:space="preserve">   }</w:t>
-      </w:r>
-    </w:p>
-    <w:p>
-      <w:pPr>
-        <w:rPr>
-          <w:rFonts w:ascii="Consolas" w:hAnsi="Consolas"/>
-        </w:rPr>
-      </w:pPr>
-      <w:r>
-        <w:rPr>
-          <w:rFonts w:ascii="Consolas" w:hAnsi="Consolas"/>
-        </w:rPr>
-        <w:t xml:space="preserve">   </w:t>
-      </w:r>
-      <w:r>
-        <w:rPr>
-          <w:rFonts w:ascii="Consolas" w:hAnsi="Consolas"/>
-        </w:rPr>
-        <w:t xml:space="preserve">public void flap() { </w:t>
-      </w:r>
-      <w:proofErr w:type="spellStart"/>
-      <w:r>
-        <w:rPr>
-          <w:rFonts w:ascii="Consolas" w:hAnsi="Consolas"/>
-        </w:rPr>
-        <w:t>flippers.flap</w:t>
-      </w:r>
-      <w:proofErr w:type="spellEnd"/>
-      <w:r>
-        <w:rPr>
-          <w:rFonts w:ascii="Consolas" w:hAnsi="Consolas"/>
-        </w:rPr>
-        <w:t>() }</w:t>
-      </w:r>
-    </w:p>
-    <w:p>
-      <w:pPr>
-        <w:rPr>
-          <w:rFonts w:ascii="Consolas" w:hAnsi="Consolas"/>
-        </w:rPr>
-      </w:pPr>
-      <w:r>
-        <w:rPr>
-          <w:rFonts w:ascii="Consolas" w:hAnsi="Consolas"/>
-        </w:rPr>
-        <w:t xml:space="preserve">   </w:t>
-      </w:r>
-      <w:r>
-        <w:rPr>
-          <w:rFonts w:ascii="Consolas" w:hAnsi="Consolas"/>
-        </w:rPr>
-        <w:t>public void kick() {</w:t>
-      </w:r>
-    </w:p>
-    <w:p>
-      <w:pPr>
-        <w:rPr>
-          <w:rFonts w:ascii="Consolas" w:hAnsi="Consolas"/>
-        </w:rPr>
-      </w:pPr>
-      <w:r>
-        <w:rPr>
-          <w:rFonts w:ascii="Consolas" w:hAnsi="Consolas"/>
-        </w:rPr>
-        <w:t xml:space="preserve">  </w:t>
-      </w:r>
-      <w:r>
-        <w:rPr>
-          <w:rFonts w:ascii="Consolas" w:hAnsi="Consolas"/>
-        </w:rPr>
-        <w:t xml:space="preserve">   </w:t>
-      </w:r>
-      <w:r>
-        <w:rPr>
-          <w:rFonts w:ascii="Consolas" w:hAnsi="Consolas"/>
-        </w:rPr>
-        <w:t xml:space="preserve"> </w:t>
-      </w:r>
-      <w:proofErr w:type="spellStart"/>
-      <w:r>
-        <w:rPr>
-          <w:rFonts w:ascii="Consolas" w:hAnsi="Consolas"/>
-        </w:rPr>
-        <w:t>this.webbedFeet.kick</w:t>
-      </w:r>
-      <w:proofErr w:type="spellEnd"/>
-      <w:r>
-        <w:rPr>
-          <w:rFonts w:ascii="Consolas" w:hAnsi="Consolas"/>
-        </w:rPr>
-        <w:t>();</w:t>
-      </w:r>
-    </w:p>
-    <w:p>
-      <w:pPr>
-        <w:rPr>
-          <w:rFonts w:ascii="Consolas" w:hAnsi="Consolas"/>
-        </w:rPr>
-      </w:pPr>
-      <w:r>
-        <w:rPr>
-          <w:rFonts w:ascii="Consolas" w:hAnsi="Consolas"/>
-        </w:rPr>
-        <w:t xml:space="preserve">   </w:t>
-      </w:r>
-      <w:r>
-        <w:rPr>
-          <w:rFonts w:ascii="Consolas" w:hAnsi="Consolas"/>
-        </w:rPr>
-        <w:t>}</w:t>
-      </w:r>
-    </w:p>
-    <w:p>
-      <w:pPr>
-        <w:rPr>
-          <w:rFonts w:ascii="Consolas" w:hAnsi="Consolas"/>
-        </w:rPr>
-      </w:pPr>
-      <w:r>
-        <w:rPr>
-          <w:rFonts w:ascii="Consolas" w:hAnsi="Consolas"/>
-        </w:rPr>
-        <w:t>}</w:t>
-      </w:r>
-    </w:p>
-    <w:p>
-      <w:r>
-        <w:t xml:space="preserve">One of the advantages of object composition over inheritance is that it tends to </w:t>
-      </w:r>
-      <w:r>
-        <w:t>________________</w:t>
-      </w:r>
-      <w:r>
-        <w:t xml:space="preserve">. By using object composition, you gain </w:t>
-      </w:r>
-      <w:r>
-        <w:t>________________________</w:t>
-      </w:r>
-      <w:r>
-        <w:t xml:space="preserve"> that would be difficult to obtain via Java’s </w:t>
-      </w:r>
-      <w:r>
-        <w:t>______</w:t>
-      </w:r>
-      <w:r>
-        <w:t>-inheritance model.</w:t>
-      </w:r>
-    </w:p>
-    <w:p>
-      <w:r>
-        <w:t xml:space="preserve">Object composition may seem more attractive than inheritance because </w:t>
-      </w:r>
-      <w:r>
-        <w:t>_____________</w:t>
-      </w:r>
-      <w:r>
-        <w:t xml:space="preserve">, but bear in mind that one of the strengths of Java is its powerful inheritance model. Object composition still requires you to explicitly expose the underlying methods and values manually, whereas inheritance includes </w:t>
-      </w:r>
-      <w:r>
-        <w:t>_______</w:t>
-      </w:r>
-      <w:r>
-        <w:t xml:space="preserve"> and </w:t>
-      </w:r>
-      <w:r>
-        <w:t>________</w:t>
-      </w:r>
-      <w:r>
-        <w:t xml:space="preserve"> members automatically. Also, using method </w:t>
-      </w:r>
-      <w:r>
-        <w:t>_______</w:t>
-      </w:r>
-      <w:r>
-        <w:t xml:space="preserve"> to determine dynamically which method to select at runtime is an extremely powerful tool for building intelligent classes. In other words, both object composition and inheritance have their proper place in developing good  code.</w:t>
-      </w:r>
-    </w:p>
-    <w:p>
-      <w:pPr>
-        <w:pStyle w:val="Heading1"/>
-      </w:pPr>
-      <w:r>
-        <w:t>Working with Design Patterns</w:t>
-      </w:r>
-    </w:p>
-    <w:p>
-      <w:r>
-        <w:t xml:space="preserve">A </w:t>
       </w:r>
       <w:r>
         <w:rPr>
           <w:i/>
           <w:iCs/>
         </w:rPr>
+        <w:t>HeavyAnimal</w:t>
+      </w:r>
+      <w:r>
+        <w:t xml:space="preserve"> { } class </w:t>
+      </w:r>
+      <w:r>
+        <w:rPr>
+          <w:i/>
+          <w:iCs/>
+        </w:rPr>
+        <w:t>Hippo</w:t>
+      </w:r>
+      <w:r>
+        <w:t xml:space="preserve"> extends HeavyAnimal { } class </w:t>
+      </w:r>
+      <w:r>
+        <w:rPr>
+          <w:i/>
+          <w:iCs/>
+        </w:rPr>
+        <w:t>Elephant</w:t>
+      </w:r>
+      <w:r>
+        <w:t xml:space="preserve"> extends HeavyAnimal { }</w:t>
+      </w:r>
+    </w:p>
+    <w:p/>
+    <w:p>
+      <w:r>
+        <w:t>The below code is allowed,</w:t>
+      </w:r>
+    </w:p>
+    <w:p>
+      <w:pPr>
+        <w:ind w:firstLine="720"/>
+        <w:rPr>
+          <w:rFonts w:ascii="Consolas" w:hAnsi="Consolas"/>
+        </w:rPr>
+      </w:pPr>
+      <w:r>
+        <w:rPr>
+          <w:rFonts w:ascii="Consolas" w:hAnsi="Consolas"/>
+        </w:rPr>
+        <w:t>HeavyAnimal hipp = new Hippo();</w:t>
+      </w:r>
+    </w:p>
+    <w:p>
+      <w:pPr>
+        <w:ind w:firstLine="720"/>
+        <w:rPr>
+          <w:rFonts w:ascii="Consolas" w:hAnsi="Consolas"/>
+        </w:rPr>
+      </w:pPr>
+      <w:r>
+        <w:rPr>
+          <w:rFonts w:ascii="Consolas" w:hAnsi="Consolas"/>
+        </w:rPr>
+        <w:t>Boolean b1 = hippo instanceof Hippo; // true</w:t>
+      </w:r>
+    </w:p>
+    <w:p>
+      <w:pPr>
+        <w:ind w:firstLine="720"/>
+        <w:rPr>
+          <w:rFonts w:ascii="Consolas" w:hAnsi="Consolas"/>
+        </w:rPr>
+      </w:pPr>
+      <w:r>
+        <w:rPr>
+          <w:rFonts w:ascii="Consolas" w:hAnsi="Consolas"/>
+        </w:rPr>
+        <w:t>Boolean b2 = hippo instanceof HeavyAnimal // true</w:t>
+      </w:r>
+    </w:p>
+    <w:p>
+      <w:pPr>
+        <w:ind w:firstLine="720"/>
+        <w:rPr>
+          <w:rFonts w:ascii="Consolas" w:hAnsi="Consolas"/>
+        </w:rPr>
+      </w:pPr>
+      <w:r>
+        <w:rPr>
+          <w:rFonts w:ascii="Consolas" w:hAnsi="Consolas"/>
+        </w:rPr>
+        <w:t>Boolean b3 = hippo instanceof Elephant; // false</w:t>
+      </w:r>
+    </w:p>
+    <w:p>
+      <w:r>
+        <w:t>However, the below code will not compile.</w:t>
+      </w:r>
+    </w:p>
+    <w:p>
+      <w:pPr>
+        <w:ind w:firstLine="720"/>
+        <w:rPr>
+          <w:rFonts w:ascii="Consolas" w:hAnsi="Consolas"/>
+        </w:rPr>
+      </w:pPr>
+      <w:r>
+        <w:rPr>
+          <w:rFonts w:ascii="Consolas" w:hAnsi="Consolas"/>
+        </w:rPr>
+        <w:t>HeavyAnimal hippo = new Hippo()</w:t>
+      </w:r>
+    </w:p>
+    <w:p>
+      <w:pPr>
+        <w:ind w:firstLine="720"/>
+        <w:rPr>
+          <w:rFonts w:ascii="Consolas" w:hAnsi="Consolas"/>
+        </w:rPr>
+      </w:pPr>
+      <w:r>
+        <w:rPr>
+          <w:rFonts w:ascii="Consolas" w:hAnsi="Consolas"/>
+        </w:rPr>
+        <w:t>Boolean b4 = hippo instanceof Number; // compiler error</w:t>
+      </w:r>
+    </w:p>
+    <w:p>
+      <w:pPr>
+        <w:pStyle w:val="Heading2"/>
+      </w:pPr>
+      <w:r>
+        <w:t>Using Composition</w:t>
+      </w:r>
+    </w:p>
+    <w:p>
+      <w:r>
+        <w:t xml:space="preserve">In object-oriented design, we </w:t>
+      </w:r>
+      <w:r>
+        <w:t xml:space="preserve">refer to object composition as the property of constructing a class using </w:t>
+      </w:r>
+      <w:r>
+        <w:t>____________</w:t>
+      </w:r>
+      <w:r>
+        <w:t xml:space="preserve"> to other classes in order to </w:t>
+      </w:r>
+      <w:r>
+        <w:t>__________________</w:t>
+      </w:r>
+      <w:r>
+        <w:t xml:space="preserve">. In particular, the class contains the other classes in the </w:t>
+      </w:r>
+      <w:r>
+        <w:t>_______</w:t>
+      </w:r>
+      <w:r>
+        <w:t xml:space="preserve"> </w:t>
+      </w:r>
+      <w:r>
+        <w:t>sense</w:t>
+      </w:r>
+      <w:r>
+        <w:t xml:space="preserve"> and may </w:t>
+      </w:r>
+      <w:r>
+        <w:t>_________</w:t>
+      </w:r>
+      <w:r>
+        <w:t xml:space="preserve"> methods to the other classes.</w:t>
+      </w:r>
+    </w:p>
+    <w:p>
+      <w:r>
+        <w:t xml:space="preserve">Object composition should be thought of as an alternative to </w:t>
+      </w:r>
+      <w:r>
+        <w:t>____________</w:t>
+      </w:r>
+      <w:r>
+        <w:t xml:space="preserve"> and is often used to simulate polymorphic behavior that cannot be achieved via </w:t>
+      </w:r>
+      <w:r>
+        <w:t>______________</w:t>
+      </w:r>
+      <w:r>
+        <w:t>. For example, imagine that we have the following two classes:</w:t>
+      </w:r>
+    </w:p>
+    <w:p>
+      <w:r>
+        <w:t>public class Flippers {</w:t>
+      </w:r>
+    </w:p>
+    <w:p>
+      <w:r>
+        <w:t xml:space="preserve">    public void flap() {</w:t>
+      </w:r>
+    </w:p>
+    <w:p>
+      <w:r>
+        <w:t xml:space="preserve">        System.out.println(“Flap flap”);</w:t>
+      </w:r>
+    </w:p>
+    <w:p>
+      <w:r>
+        <w:t xml:space="preserve">    }</w:t>
+      </w:r>
+    </w:p>
+    <w:p>
+      <w:r>
+        <w:t xml:space="preserve">} </w:t>
+      </w:r>
+    </w:p>
+    <w:p>
+      <w:r>
+        <w:t>public class WebbedFeet {</w:t>
+      </w:r>
+    </w:p>
+    <w:p>
+      <w:r>
+        <w:t xml:space="preserve">    public void kick {</w:t>
+      </w:r>
+    </w:p>
+    <w:p>
+      <w:r>
+        <w:t xml:space="preserve">      System.out.println(“kick kick”);</w:t>
+      </w:r>
+    </w:p>
+    <w:p>
+      <w:r>
+        <w:t xml:space="preserve">   }</w:t>
+      </w:r>
+    </w:p>
+    <w:p>
+      <w:r>
+        <w:t>}</w:t>
+      </w:r>
+    </w:p>
+    <w:p>
+      <w:r>
+        <w:t>Trying to relate these objects using inheritance does not make sense, as WebbedFeet are not the same as Flippers. Instead, we can compose a new class that contains both of these objects and delegates its methods to them, such as in the following code:</w:t>
+      </w:r>
+    </w:p>
+    <w:p>
+      <w:pPr>
+        <w:rPr>
+          <w:rFonts w:ascii="Consolas" w:hAnsi="Consolas"/>
+        </w:rPr>
+      </w:pPr>
+      <w:r>
+        <w:rPr>
+          <w:rFonts w:ascii="Consolas" w:hAnsi="Consolas"/>
+        </w:rPr>
+        <w:t>p</w:t>
+      </w:r>
+      <w:r>
+        <w:rPr>
+          <w:rFonts w:ascii="Consolas" w:hAnsi="Consolas"/>
+        </w:rPr>
+        <w:t>ublic class Penguin {</w:t>
+      </w:r>
+    </w:p>
+    <w:p>
+      <w:pPr>
+        <w:rPr>
+          <w:rFonts w:ascii="Consolas" w:hAnsi="Consolas"/>
+        </w:rPr>
+      </w:pPr>
+      <w:r>
+        <w:rPr>
+          <w:rFonts w:ascii="Consolas" w:hAnsi="Consolas"/>
+        </w:rPr>
+        <w:t xml:space="preserve">    </w:t>
+      </w:r>
+      <w:r>
+        <w:rPr>
+          <w:rFonts w:ascii="Consolas" w:hAnsi="Consolas"/>
+        </w:rPr>
+        <w:t>p</w:t>
+      </w:r>
+      <w:r>
+        <w:rPr>
+          <w:rFonts w:ascii="Consolas" w:hAnsi="Consolas"/>
+        </w:rPr>
+        <w:t>rivate final Flippers flippers</w:t>
+      </w:r>
+    </w:p>
+    <w:p>
+      <w:pPr>
+        <w:rPr>
+          <w:rFonts w:ascii="Consolas" w:hAnsi="Consolas"/>
+        </w:rPr>
+      </w:pPr>
+      <w:r>
+        <w:rPr>
+          <w:rFonts w:ascii="Consolas" w:hAnsi="Consolas"/>
+        </w:rPr>
+        <w:lastRenderedPageBreak/>
+        <w:t xml:space="preserve">    private final WebbedFeet webbedFeet;</w:t>
+      </w:r>
+    </w:p>
+    <w:p>
+      <w:pPr>
+        <w:rPr>
+          <w:rFonts w:ascii="Consolas" w:hAnsi="Consolas"/>
+        </w:rPr>
+      </w:pPr>
+      <w:r>
+        <w:rPr>
+          <w:rFonts w:ascii="Consolas" w:hAnsi="Consolas"/>
+        </w:rPr>
+        <w:t xml:space="preserve">    public Penguin() {</w:t>
+      </w:r>
+    </w:p>
+    <w:p>
+      <w:pPr>
+        <w:rPr>
+          <w:rFonts w:ascii="Consolas" w:hAnsi="Consolas"/>
+        </w:rPr>
+      </w:pPr>
+      <w:r>
+        <w:rPr>
+          <w:rFonts w:ascii="Consolas" w:hAnsi="Consolas"/>
+        </w:rPr>
+        <w:t xml:space="preserve">      this.flippers = new Flippers();</w:t>
+      </w:r>
+    </w:p>
+    <w:p>
+      <w:pPr>
+        <w:rPr>
+          <w:rFonts w:ascii="Consolas" w:hAnsi="Consolas"/>
+        </w:rPr>
+      </w:pPr>
+      <w:r>
+        <w:rPr>
+          <w:rFonts w:ascii="Consolas" w:hAnsi="Consolas"/>
+        </w:rPr>
+        <w:t xml:space="preserve">      this.webbedFeet = new WebbedFeet();</w:t>
+      </w:r>
+    </w:p>
+    <w:p>
+      <w:pPr>
+        <w:rPr>
+          <w:rFonts w:ascii="Consolas" w:hAnsi="Consolas"/>
+        </w:rPr>
+      </w:pPr>
+      <w:r>
+        <w:rPr>
+          <w:rFonts w:ascii="Consolas" w:hAnsi="Consolas"/>
+        </w:rPr>
+        <w:t xml:space="preserve">   }</w:t>
+      </w:r>
+    </w:p>
+    <w:p>
+      <w:pPr>
+        <w:rPr>
+          <w:rFonts w:ascii="Consolas" w:hAnsi="Consolas"/>
+        </w:rPr>
+      </w:pPr>
+      <w:r>
+        <w:rPr>
+          <w:rFonts w:ascii="Consolas" w:hAnsi="Consolas"/>
+        </w:rPr>
+        <w:t xml:space="preserve">   </w:t>
+      </w:r>
+      <w:r>
+        <w:rPr>
+          <w:rFonts w:ascii="Consolas" w:hAnsi="Consolas"/>
+        </w:rPr>
+        <w:t>public void flap() { flippers.flap() }</w:t>
+      </w:r>
+    </w:p>
+    <w:p>
+      <w:pPr>
+        <w:rPr>
+          <w:rFonts w:ascii="Consolas" w:hAnsi="Consolas"/>
+        </w:rPr>
+      </w:pPr>
+      <w:r>
+        <w:rPr>
+          <w:rFonts w:ascii="Consolas" w:hAnsi="Consolas"/>
+        </w:rPr>
+        <w:t xml:space="preserve">   </w:t>
+      </w:r>
+      <w:r>
+        <w:rPr>
+          <w:rFonts w:ascii="Consolas" w:hAnsi="Consolas"/>
+        </w:rPr>
+        <w:t>public void kick() {</w:t>
+      </w:r>
+    </w:p>
+    <w:p>
+      <w:pPr>
+        <w:rPr>
+          <w:rFonts w:ascii="Consolas" w:hAnsi="Consolas"/>
+        </w:rPr>
+      </w:pPr>
+      <w:r>
+        <w:rPr>
+          <w:rFonts w:ascii="Consolas" w:hAnsi="Consolas"/>
+        </w:rPr>
+        <w:t xml:space="preserve">  </w:t>
+      </w:r>
+      <w:r>
+        <w:rPr>
+          <w:rFonts w:ascii="Consolas" w:hAnsi="Consolas"/>
+        </w:rPr>
+        <w:t xml:space="preserve">   </w:t>
+      </w:r>
+      <w:r>
+        <w:rPr>
+          <w:rFonts w:ascii="Consolas" w:hAnsi="Consolas"/>
+        </w:rPr>
+        <w:t xml:space="preserve"> this.webbedFeet.kick();</w:t>
+      </w:r>
+    </w:p>
+    <w:p>
+      <w:pPr>
+        <w:rPr>
+          <w:rFonts w:ascii="Consolas" w:hAnsi="Consolas"/>
+        </w:rPr>
+      </w:pPr>
+      <w:r>
+        <w:rPr>
+          <w:rFonts w:ascii="Consolas" w:hAnsi="Consolas"/>
+        </w:rPr>
+        <w:t xml:space="preserve">   </w:t>
+      </w:r>
+      <w:r>
+        <w:rPr>
+          <w:rFonts w:ascii="Consolas" w:hAnsi="Consolas"/>
+        </w:rPr>
+        <w:t>}</w:t>
+      </w:r>
+    </w:p>
+    <w:p>
+      <w:pPr>
+        <w:rPr>
+          <w:rFonts w:ascii="Consolas" w:hAnsi="Consolas"/>
+        </w:rPr>
+      </w:pPr>
+      <w:r>
+        <w:rPr>
+          <w:rFonts w:ascii="Consolas" w:hAnsi="Consolas"/>
+        </w:rPr>
+        <w:t>}</w:t>
+      </w:r>
+    </w:p>
+    <w:p>
+      <w:r>
+        <w:t xml:space="preserve">One of the advantages of object composition over inheritance is that it tends to </w:t>
+      </w:r>
+      <w:r>
+        <w:t>________________</w:t>
+      </w:r>
+      <w:r>
+        <w:t xml:space="preserve">. By using object composition, you gain </w:t>
+      </w:r>
+      <w:r>
+        <w:t>________________________</w:t>
+      </w:r>
+      <w:r>
+        <w:t xml:space="preserve"> that would be difficult to obtain via Java’s </w:t>
+      </w:r>
+      <w:r>
+        <w:t>single-</w:t>
+      </w:r>
+      <w:r>
+        <w:t>inheritance model.</w:t>
+      </w:r>
+    </w:p>
+    <w:p>
+      <w:r>
+        <w:t xml:space="preserve">Object composition may seem more attractive than inheritance because </w:t>
+      </w:r>
+      <w:r>
+        <w:t>_____________</w:t>
+      </w:r>
+      <w:r>
+        <w:t xml:space="preserve">, but bear in mind that one of the strengths of Java is its powerful inheritance model. Object composition still requires you to explicitly expose the underlying methods and values manually, whereas inheritance includes </w:t>
+      </w:r>
+      <w:r>
+        <w:t>public</w:t>
+      </w:r>
+      <w:r>
+        <w:t xml:space="preserve"> and </w:t>
+      </w:r>
+      <w:r>
+        <w:t>protected</w:t>
+      </w:r>
+      <w:r>
+        <w:t xml:space="preserve"> members automatically. Also, using method </w:t>
+      </w:r>
+      <w:r>
+        <w:t>overriding</w:t>
+      </w:r>
+      <w:r>
+        <w:t xml:space="preserve"> to determine dynamically which method to select at runtime is an extremely powerful tool for building intelligent classes. In other words, both object composition and inheritance have their proper place in developing good  code.</w:t>
+      </w:r>
+    </w:p>
+    <w:p>
+      <w:pPr>
+        <w:pStyle w:val="Heading1"/>
+      </w:pPr>
+      <w:r>
+        <w:t>Working with Design Patterns</w:t>
+      </w:r>
+    </w:p>
+    <w:p>
+      <w:r>
+        <w:t xml:space="preserve">A </w:t>
+      </w:r>
+      <w:r>
+        <w:rPr>
+          <w:i/>
+          <w:iCs/>
+        </w:rPr>
         <w:t>design pattern</w:t>
       </w:r>
       <w:r>
@@ -1377,7 +1150,7 @@
         <w:t xml:space="preserve">Gangs of Four Design Patterns is the collection of </w:t>
       </w:r>
       <w:r>
-        <w:t>__</w:t>
+        <w:t>23</w:t>
       </w:r>
       <w:r>
         <w:t xml:space="preserve"> design patterns from the book “Design Patterns: Elements of Reusable Object-Oriented Software”.</w:t>
@@ -1386,23 +1159,7 @@
         <w:t xml:space="preserve"> </w:t>
       </w:r>
       <w:r>
-        <w:t xml:space="preserve">This book was first published in 1994 and it’s one of the most popular books to learn design patterns. The book was authored by Erich Gamma, Richard Helm, Ralph Johnson, and John </w:t>
-      </w:r>
-      <w:proofErr w:type="spellStart"/>
-      <w:r>
-        <w:t>Vlissides</w:t>
-      </w:r>
-      <w:proofErr w:type="spellEnd"/>
-      <w:r>
-        <w:t xml:space="preserve">. It got </w:t>
-      </w:r>
-      <w:proofErr w:type="gramStart"/>
-      <w:r>
-        <w:t>nicknamed as</w:t>
-      </w:r>
-      <w:proofErr w:type="gramEnd"/>
-      <w:r>
-        <w:t xml:space="preserve"> Gangs of Four design patterns because of four authors.</w:t>
+        <w:t>This book was first published in 1994 and it’s one of the most popular books to learn design patterns. The book was authored by Erich Gamma, Richard Helm, Ralph Johnson, and John Vlissides. It got nicknamed as Gangs of Four design patterns because of four authors.</w:t>
       </w:r>
     </w:p>
     <w:p>
@@ -1423,7 +1180,7 @@
         <w:t xml:space="preserve"> </w:t>
       </w:r>
       <w:r>
-        <w:t>_____________</w:t>
+        <w:t>creational</w:t>
       </w:r>
     </w:p>
     <w:p>
@@ -1435,10 +1192,11 @@
         </w:numPr>
       </w:pPr>
       <w:r>
+        <w:lastRenderedPageBreak/>
         <w:t xml:space="preserve"> </w:t>
       </w:r>
       <w:r>
-        <w:t>_____________</w:t>
+        <w:t>structural</w:t>
       </w:r>
     </w:p>
     <w:p>
@@ -1453,12 +1211,11 @@
         <w:t xml:space="preserve"> </w:t>
       </w:r>
       <w:r>
-        <w:t>_____________</w:t>
-      </w:r>
-    </w:p>
-    <w:p>
-      <w:r>
-        <w:lastRenderedPageBreak/>
+        <w:t>behavioral</w:t>
+      </w:r>
+    </w:p>
+    <w:p>
+      <w:r>
         <w:t xml:space="preserve">The </w:t>
       </w:r>
       <w:r>
@@ -1485,7 +1242,7 @@
     </w:p>
     <w:p>
       <w:r>
-        <w:t>___________________________________________________________________________________</w:t>
+        <w:t xml:space="preserve">a class that will only have one instance </w:t>
       </w:r>
     </w:p>
     <w:p>
@@ -1505,7 +1262,7 @@
     </w:p>
     <w:p>
       <w:r>
-        <w:t>___________________________________________________________________________________</w:t>
+        <w:t>a class with all final properties that cannot be mutated aka changed after creation</w:t>
       </w:r>
     </w:p>
     <w:p>
@@ -1522,7 +1279,7 @@
     </w:p>
     <w:p>
       <w:r>
-        <w:t>___________________________________________________________________________________</w:t>
+        <w:t>a class that creates instances of another class this lets us loosely couple our client class from the type it needs, abstracting away how the object is created</w:t>
       </w:r>
     </w:p>
     <w:p>
@@ -1539,7 +1296,7 @@
     </w:p>
     <w:p>
       <w:r>
-        <w:t>___________________________________________________________________________________</w:t>
+        <w:t>a class  for building other classes so we don’t need to worry about the steps or order of parameters in a constructor</w:t>
       </w:r>
     </w:p>
     <w:p/>
@@ -1553,15 +1310,7 @@
     </w:p>
     <w:p>
       <w:r>
-        <w:t xml:space="preserve">is a </w:t>
-      </w:r>
-      <w:proofErr w:type="gramStart"/>
-      <w:r>
-        <w:t>creational</w:t>
-      </w:r>
-      <w:proofErr w:type="gramEnd"/>
-      <w:r>
-        <w:t xml:space="preserve"> design pattern that lets you ensure that a class has only one instance, while providing a global access point to this instance.</w:t>
+        <w:t>is a creational design pattern that lets you ensure that a class has only one instance, while providing a global access point to this instance.</w:t>
       </w:r>
     </w:p>
     <w:p>
@@ -1730,6 +1479,7 @@
         </w:numPr>
       </w:pPr>
       <w:r>
+        <w:lastRenderedPageBreak/>
         <w:t xml:space="preserve">Make </w:t>
       </w:r>
       <w:r>
@@ -1753,28 +1503,11 @@
     </w:p>
     <w:p>
       <w:r>
-        <w:t xml:space="preserve">To delay creation of the instance until it is needed, make sure the property is not marked </w:t>
-      </w:r>
-      <w:proofErr w:type="gramStart"/>
-      <w:r>
-        <w:t>final</w:t>
-      </w:r>
-      <w:proofErr w:type="gramEnd"/>
-      <w:r>
-        <w:t xml:space="preserve"> so it initializes to null when the class is loaded. Then when the access method is first called it will </w:t>
-      </w:r>
-      <w:proofErr w:type="gramStart"/>
-      <w:r>
-        <w:t>check</w:t>
-      </w:r>
-      <w:proofErr w:type="gramEnd"/>
-      <w:r>
-        <w:t xml:space="preserve"> </w:t>
-      </w:r>
-    </w:p>
-    <w:p>
-      <w:r>
-        <w:lastRenderedPageBreak/>
+        <w:t xml:space="preserve">To delay creation of the instance until it is needed, make sure the property is not marked final so it initializes to null when the class is loaded. Then when the access method is first called it will check </w:t>
+      </w:r>
+    </w:p>
+    <w:p>
+      <w:r>
         <w:t>if (</w:t>
       </w:r>
       <w:r>
@@ -1791,44 +1524,12 @@
     </w:p>
     <w:p>
       <w:r>
-        <w:t xml:space="preserve">Lazy initialization reduces memory usage and </w:t>
-      </w:r>
-      <w:proofErr w:type="spellStart"/>
-      <w:r>
-        <w:t>imporoves</w:t>
-      </w:r>
-      <w:proofErr w:type="spellEnd"/>
-      <w:r>
-        <w:t xml:space="preserve"> performance </w:t>
-      </w:r>
-      <w:proofErr w:type="spellStart"/>
-      <w:r>
-        <w:t>whan</w:t>
-      </w:r>
-      <w:proofErr w:type="spellEnd"/>
-      <w:r>
-        <w:t xml:space="preserve"> an application </w:t>
-      </w:r>
-      <w:proofErr w:type="spellStart"/>
-      <w:r>
-        <w:t>nstarts</w:t>
-      </w:r>
-      <w:proofErr w:type="spellEnd"/>
-      <w:r>
-        <w:t xml:space="preserve"> up. </w:t>
-      </w:r>
-    </w:p>
-    <w:p>
-      <w:r>
-        <w:t xml:space="preserve">Thread safety is an issue that singletons being accessed by multiple threads </w:t>
-      </w:r>
-      <w:proofErr w:type="gramStart"/>
-      <w:r>
-        <w:t>have to</w:t>
-      </w:r>
-      <w:proofErr w:type="gramEnd"/>
-      <w:r>
-        <w:t xml:space="preserve"> deal with. We will talk more about this next week.</w:t>
+        <w:t xml:space="preserve">Lazy initialization reduces memory usage and imporoves performance whan an application nstarts up. </w:t>
+      </w:r>
+    </w:p>
+    <w:p>
+      <w:r>
+        <w:t>Thread safety is an issue that singletons being accessed by multiple threads have to deal with. We will talk more about this next week.</w:t>
       </w:r>
     </w:p>
     <w:p>
@@ -1870,15 +1571,7 @@
         <w:t>__________________</w:t>
       </w:r>
       <w:r>
-        <w:t xml:space="preserve">, and good to cache as their values are not changing. If you want to change anything in the </w:t>
-      </w:r>
-      <w:proofErr w:type="gramStart"/>
-      <w:r>
-        <w:t>object</w:t>
-      </w:r>
-      <w:proofErr w:type="gramEnd"/>
-      <w:r>
-        <w:t xml:space="preserve"> you have </w:t>
+        <w:t xml:space="preserve">, and good to cache as their values are not changing. If you want to change anything in the object you have </w:t>
       </w:r>
       <w:r>
         <w:t>___________________</w:t>
@@ -1901,23 +1594,7 @@
     </w:p>
     <w:p>
       <w:r>
-        <w:t xml:space="preserve">There are a few steps that you </w:t>
-      </w:r>
-      <w:proofErr w:type="gramStart"/>
-      <w:r>
-        <w:t>have to</w:t>
-      </w:r>
-      <w:proofErr w:type="gramEnd"/>
-      <w:r>
-        <w:t xml:space="preserve"> </w:t>
-      </w:r>
-      <w:proofErr w:type="gramStart"/>
-      <w:r>
-        <w:t>follow</w:t>
-      </w:r>
-      <w:proofErr w:type="gramEnd"/>
-      <w:r>
-        <w:t xml:space="preserve"> let’s see those steps and understand them.</w:t>
+        <w:t>There are a few steps that you have to follow let’s see those steps and understand them.</w:t>
       </w:r>
     </w:p>
     <w:p>
@@ -1977,7 +1654,7 @@
         </w:numPr>
       </w:pPr>
       <w:r>
-        <w:t>_______________</w:t>
+        <w:t>if there are mutable properties you need to make sure that</w:t>
       </w:r>
     </w:p>
     <w:p>
@@ -1989,7 +1666,7 @@
         </w:numPr>
       </w:pPr>
       <w:r>
-        <w:t>_______________</w:t>
+        <w:t>your getters shouldn’t hand back a reference instead give them a copy</w:t>
       </w:r>
     </w:p>
     <w:p>
@@ -2001,7 +1678,7 @@
         </w:numPr>
       </w:pPr>
       <w:r>
-        <w:t>_______________</w:t>
+        <w:t>your constructor shouldn’t store the reference instead store your own copy</w:t>
       </w:r>
     </w:p>
     <w:p>
@@ -2049,15 +1726,7 @@
     </w:p>
     <w:p>
       <w:r>
-        <w:t xml:space="preserve">The problem of a constructor growing too large </w:t>
-      </w:r>
-      <w:proofErr w:type="gramStart"/>
-      <w:r>
-        <w:t>actually has</w:t>
-      </w:r>
-      <w:proofErr w:type="gramEnd"/>
-      <w:r>
-        <w:t xml:space="preserve"> a name, referred to as </w:t>
+        <w:t xml:space="preserve">The problem of a constructor growing too large actually has a name, referred to as </w:t>
       </w:r>
       <w:r>
         <w:t>____________________</w:t>
@@ -2069,23 +1738,11 @@
         <w:t>_______________________</w:t>
       </w:r>
       <w:r>
-        <w:t>. Anti-</w:t>
-      </w:r>
-      <w:proofErr w:type="spellStart"/>
-      <w:r>
-        <w:t>atterns</w:t>
-      </w:r>
-      <w:proofErr w:type="spellEnd"/>
-      <w:r>
-        <w:t xml:space="preserve"> often appear in complex systems as time goes </w:t>
-      </w:r>
-      <w:proofErr w:type="gramStart"/>
-      <w:r>
-        <w:t>on, when</w:t>
-      </w:r>
-      <w:proofErr w:type="gramEnd"/>
-      <w:r>
-        <w:t xml:space="preserve"> developers implement series of successive changes without considering the long-term effects of their actions.</w:t>
+        <w:t xml:space="preserve">. Anti-atterns often appear in complex systems as </w:t>
+      </w:r>
+      <w:r>
+        <w:lastRenderedPageBreak/>
+        <w:t>time goes on, when developers implement series of successive changes without considering the long-term effects of their actions.</w:t>
       </w:r>
     </w:p>
     <w:p>
@@ -2096,53 +1753,13 @@
         <w:t>a</w:t>
       </w:r>
       <w:r>
-        <w:t xml:space="preserve">t the telescoping constructor ant-pattern, the class may  start of </w:t>
-      </w:r>
-      <w:proofErr w:type="spellStart"/>
-      <w:r>
-        <w:t>fwith</w:t>
-      </w:r>
-      <w:proofErr w:type="spellEnd"/>
-      <w:r>
-        <w:t xml:space="preserve"> only two parameters in the constructor. Another developer may con in and add another parameter, thinking it’s only one more. A third developer may </w:t>
+        <w:t xml:space="preserve">t the telescoping constructor ant-pattern, the class may  start of fwith only two parameters in the constructor. Another developer may con in and add another parameter, thinking it’s only one more. A third developer may </w:t>
       </w:r>
       <w:r>
         <w:t>update</w:t>
       </w:r>
       <w:r>
-        <w:t xml:space="preserve"> the class and </w:t>
-      </w:r>
-      <w:proofErr w:type="spellStart"/>
-      <w:r>
-        <w:t>addd</w:t>
-      </w:r>
-      <w:proofErr w:type="spellEnd"/>
-      <w:r>
-        <w:t xml:space="preserve"> </w:t>
-      </w:r>
-      <w:proofErr w:type="spellStart"/>
-      <w:r>
-        <w:t>afourth</w:t>
-      </w:r>
-      <w:proofErr w:type="spellEnd"/>
-      <w:r>
-        <w:t xml:space="preserve"> </w:t>
-      </w:r>
-      <w:proofErr w:type="spellStart"/>
-      <w:r>
-        <w:t>paramenter</w:t>
-      </w:r>
-      <w:proofErr w:type="spellEnd"/>
-      <w:r>
-        <w:t xml:space="preserve"> and so on and so forth until the class has dozens of parameters and is in </w:t>
-      </w:r>
-      <w:proofErr w:type="spellStart"/>
-      <w:r>
-        <w:t>depsperate</w:t>
-      </w:r>
-      <w:proofErr w:type="spellEnd"/>
-      <w:r>
-        <w:t xml:space="preserve"> need of refactoring.</w:t>
+        <w:t xml:space="preserve"> the class and addd afourth paramenter and so on and so forth until the class has dozens of parameters and is in depsperate need of refactoring.</w:t>
       </w:r>
     </w:p>
     <w:p>
@@ -2157,7 +1774,6 @@
           <w:b/>
           <w:bCs/>
         </w:rPr>
-        <w:lastRenderedPageBreak/>
         <w:t>Solution</w:t>
       </w:r>
     </w:p>
@@ -2168,44 +1784,12 @@
     </w:p>
     <w:p>
       <w:r>
-        <w:t>The pattern organizes object construction into a set of steps (</w:t>
-      </w:r>
-      <w:proofErr w:type="spellStart"/>
-      <w:r>
-        <w:t>buildWalls</w:t>
-      </w:r>
-      <w:proofErr w:type="spellEnd"/>
-      <w:r>
-        <w:t xml:space="preserve">, </w:t>
-      </w:r>
-      <w:proofErr w:type="spellStart"/>
-      <w:r>
-        <w:t>buildDoor</w:t>
-      </w:r>
-      <w:proofErr w:type="spellEnd"/>
-      <w:r>
-        <w:t xml:space="preserve">, etc.). To create an object, you execute a series of these steps on a builder object. The important part is that you don’t need to call </w:t>
-      </w:r>
-      <w:proofErr w:type="gramStart"/>
-      <w:r>
-        <w:t>all of</w:t>
-      </w:r>
-      <w:proofErr w:type="gramEnd"/>
-      <w:r>
-        <w:t xml:space="preserve"> the steps. You can call only those steps that are necessary for producing a particular configuration of an object.</w:t>
-      </w:r>
-    </w:p>
-    <w:p>
-      <w:r>
-        <w:t xml:space="preserve">Some of the construction steps might require different implementation when you need to build various representations of the product. For example, </w:t>
-      </w:r>
-      <w:proofErr w:type="gramStart"/>
-      <w:r>
-        <w:t>walls</w:t>
-      </w:r>
-      <w:proofErr w:type="gramEnd"/>
-      <w:r>
-        <w:t xml:space="preserve"> of a cabin may be built of wood, but the castle walls must be built</w:t>
+        <w:t>The pattern organizes object construction into a set of steps (buildWalls, buildDoor, etc.). To create an object, you execute a series of these steps on a builder object. The important part is that you don’t need to call all of the steps. You can call only those steps that are necessary for producing a particular configuration of an object.</w:t>
+      </w:r>
+    </w:p>
+    <w:p>
+      <w:r>
+        <w:t>Some of the construction steps might require different implementation when you need to build various representations of the product. For example, walls of a cabin may be built of wood, but the castle walls must be built</w:t>
       </w:r>
       <w:r>
         <w:t xml:space="preserve"> </w:t>
@@ -2226,6 +1810,13 @@
           <w:bCs/>
         </w:rPr>
       </w:pPr>
+      <w:r>
+        <w:rPr>
+          <w:b/>
+          <w:bCs/>
+        </w:rPr>
+        <w:t xml:space="preserve">Fun-Fact: </w:t>
+      </w:r>
       <w:r>
         <w:rPr>
           <w:b/>

</xml_diff>